<commit_message>
Windows 10 April 2018 Update SDK (17134) (#10)
</commit_message>
<xml_diff>
--- a/PCSamples/Graphics/SimpleHDR_PC/Readme.docx
+++ b/PCSamples/Graphics/SimpleHDR_PC/Readme.docx
@@ -40,25 +40,19 @@
         <w:rPr>
           <w:i/>
         </w:rPr>
-        <w:t xml:space="preserve">Fall </w:t>
+        <w:t xml:space="preserve">April 2018 </w:t>
       </w:r>
       <w:r>
         <w:rPr>
           <w:i/>
         </w:rPr>
-        <w:t>Creators</w:t>
+        <w:t>Update SDK (</w:t>
       </w:r>
       <w:r>
         <w:rPr>
           <w:i/>
         </w:rPr>
-        <w:t xml:space="preserve"> Update SDK (</w:t>
-      </w:r>
-      <w:r>
-        <w:rPr>
-          <w:i/>
-        </w:rPr>
-        <w:t>16299</w:t>
+        <w:t>17134</w:t>
       </w:r>
       <w:bookmarkStart w:id="1" w:name="_GoBack"/>
       <w:bookmarkEnd w:id="1"/>
@@ -104,7 +98,7 @@
           <w:noProof/>
         </w:rPr>
         <w:drawing>
-          <wp:inline distT="0" distB="0" distL="0" distR="0">
+          <wp:inline distT="0" distB="0" distL="0" distR="0" wp14:anchorId="3B28DE85" wp14:editId="29ED5FEC">
             <wp:extent cx="5943600" cy="3343275"/>
             <wp:effectExtent l="0" t="0" r="0" b="9525"/>
             <wp:docPr id="4" name="Picture 4"/>
@@ -161,7 +155,7 @@
         </w:rPr>
         <w:lastRenderedPageBreak/>
         <w:drawing>
-          <wp:inline distT="0" distB="0" distL="0" distR="0">
+          <wp:inline distT="0" distB="0" distL="0" distR="0" wp14:anchorId="12859EC7" wp14:editId="2B28FB0E">
             <wp:extent cx="5943600" cy="3343275"/>
             <wp:effectExtent l="0" t="0" r="0" b="9525"/>
             <wp:docPr id="5" name="Picture 5"/>
@@ -832,7 +826,7 @@
               <w:szCs w:val="20"/>
             </w:rPr>
             <w:drawing>
-              <wp:anchor distT="0" distB="0" distL="114300" distR="114300" simplePos="0" relativeHeight="251661312" behindDoc="0" locked="0" layoutInCell="1" allowOverlap="0" wp14:anchorId="208462C4" wp14:editId="11CDAF02">
+              <wp:anchor distT="0" distB="0" distL="114300" distR="114300" simplePos="0" relativeHeight="251661312" behindDoc="0" locked="0" layoutInCell="1" allowOverlap="0" wp14:anchorId="3C6FD623" wp14:editId="2976C339">
                 <wp:simplePos x="0" y="0"/>
                 <wp:positionH relativeFrom="margin">
                   <wp:posOffset>-63974</wp:posOffset>
@@ -1124,7 +1118,7 @@
               <w:szCs w:val="20"/>
             </w:rPr>
             <w:drawing>
-              <wp:anchor distT="0" distB="0" distL="114300" distR="114300" simplePos="0" relativeHeight="251659264" behindDoc="0" locked="0" layoutInCell="1" allowOverlap="0" wp14:anchorId="75009F5E" wp14:editId="33EECAD1">
+              <wp:anchor distT="0" distB="0" distL="114300" distR="114300" simplePos="0" relativeHeight="251659264" behindDoc="0" locked="0" layoutInCell="1" allowOverlap="0" wp14:anchorId="293F8810" wp14:editId="05538D6E">
                 <wp:simplePos x="0" y="0"/>
                 <wp:positionH relativeFrom="margin">
                   <wp:posOffset>-73025</wp:posOffset>
@@ -1623,7 +1617,7 @@
                     <w:noProof/>
                   </w:rPr>
                   <w:drawing>
-                    <wp:inline distT="0" distB="0" distL="0" distR="0" wp14:anchorId="4662326B" wp14:editId="4035146E">
+                    <wp:inline distT="0" distB="0" distL="0" distR="0" wp14:anchorId="4C2C38A0" wp14:editId="57852093">
                       <wp:extent cx="3291840" cy="228600"/>
                       <wp:effectExtent l="0" t="0" r="3810" b="0"/>
                       <wp:docPr id="60" name="Picture 60" descr="cid:image002.png@01D0D137.E35A0B40"/>

</xml_diff>